<commit_message>
modified:   Report/Finals/Introduction-to-Programming-II-project-log 2.docx 	new file:   Report/Finals/Introduction-to-Programming-II-project-log 3.docx 	modified:   sg-debt.js
</commit_message>
<xml_diff>
--- a/Report/Finals/Introduction-to-Programming-II-project-log 2.docx
+++ b/Report/Finals/Introduction-to-Programming-II-project-log 2.docx
@@ -5,20 +5,50 @@
     <w:p>
       <w:pPr>
         <w:pStyle w:val="Title"/>
+        <w:rPr>
+          <w:lang w:val="en-SG"/>
+          <w:rPrChange w:id="0" w:author="DARREN CHUA DONG SHENG" w:date="2023-09-17T21:15:00Z">
+            <w:rPr/>
+          </w:rPrChange>
+        </w:rPr>
       </w:pPr>
       <w:r>
+        <w:rPr>
+          <w:lang w:val="en-SG"/>
+          <w:rPrChange w:id="1" w:author="DARREN CHUA DONG SHENG" w:date="2023-09-17T21:15:00Z">
+            <w:rPr/>
+          </w:rPrChange>
+        </w:rPr>
         <w:t xml:space="preserve">Introduction to Programming </w:t>
       </w:r>
       <w:r>
+        <w:rPr>
+          <w:lang w:val="en-SG"/>
+          <w:rPrChange w:id="2" w:author="DARREN CHUA DONG SHENG" w:date="2023-09-17T21:15:00Z">
+            <w:rPr/>
+          </w:rPrChange>
+        </w:rPr>
         <w:t xml:space="preserve">II </w:t>
       </w:r>
       <w:r>
+        <w:rPr>
+          <w:lang w:val="en-SG"/>
+          <w:rPrChange w:id="3" w:author="DARREN CHUA DONG SHENG" w:date="2023-09-17T21:15:00Z">
+            <w:rPr/>
+          </w:rPrChange>
+        </w:rPr>
         <w:t>Project Log</w:t>
       </w:r>
     </w:p>
     <w:p>
       <w:pPr>
         <w:pStyle w:val="Body"/>
+        <w:rPr>
+          <w:lang w:val="en-SG"/>
+          <w:rPrChange w:id="4" w:author="DARREN CHUA DONG SHENG" w:date="2023-09-17T21:15:00Z">
+            <w:rPr/>
+          </w:rPrChange>
+        </w:rPr>
       </w:pPr>
     </w:p>
     <w:tbl>
@@ -64,6 +94,12 @@
           <w:p>
             <w:pPr>
               <w:pStyle w:val="TableStyle2"/>
+              <w:rPr>
+                <w:lang w:val="en-SG"/>
+                <w:rPrChange w:id="5" w:author="DARREN CHUA DONG SHENG" w:date="2023-09-17T21:15:00Z">
+                  <w:rPr/>
+                </w:rPrChange>
+              </w:rPr>
             </w:pPr>
             <w:r>
               <w:rPr>
@@ -71,6 +107,15 @@
                 <w:bCs/>
                 <w:sz w:val="28"/>
                 <w:szCs w:val="28"/>
+                <w:lang w:val="en-SG"/>
+                <w:rPrChange w:id="6" w:author="DARREN CHUA DONG SHENG" w:date="2023-09-17T21:15:00Z">
+                  <w:rPr>
+                    <w:b/>
+                    <w:bCs/>
+                    <w:sz w:val="28"/>
+                    <w:szCs w:val="28"/>
+                  </w:rPr>
+                </w:rPrChange>
               </w:rPr>
               <w:t xml:space="preserve">Project </w:t>
             </w:r>
@@ -80,6 +125,15 @@
                 <w:bCs/>
                 <w:sz w:val="28"/>
                 <w:szCs w:val="28"/>
+                <w:lang w:val="en-SG"/>
+                <w:rPrChange w:id="7" w:author="DARREN CHUA DONG SHENG" w:date="2023-09-17T21:15:00Z">
+                  <w:rPr>
+                    <w:b/>
+                    <w:bCs/>
+                    <w:sz w:val="28"/>
+                    <w:szCs w:val="28"/>
+                  </w:rPr>
+                </w:rPrChange>
               </w:rPr>
               <w:t>t</w:t>
             </w:r>
@@ -89,6 +143,15 @@
                 <w:bCs/>
                 <w:sz w:val="28"/>
                 <w:szCs w:val="28"/>
+                <w:lang w:val="en-SG"/>
+                <w:rPrChange w:id="8" w:author="DARREN CHUA DONG SHENG" w:date="2023-09-17T21:15:00Z">
+                  <w:rPr>
+                    <w:b/>
+                    <w:bCs/>
+                    <w:sz w:val="28"/>
+                    <w:szCs w:val="28"/>
+                  </w:rPr>
+                </w:rPrChange>
               </w:rPr>
               <w:t>itle:</w:t>
             </w:r>
@@ -112,17 +175,9 @@
             </w:tcMar>
           </w:tcPr>
           <w:p>
-            <w:ins w:id="0" w:author="DARREN CHUA DONG SHENG" w:date="2023-09-17T02:17:00Z">
-              <w:r>
-                <w:t xml:space="preserve">Data </w:t>
-              </w:r>
-              <w:proofErr w:type="spellStart"/>
-              <w:r>
-                <w:t>Visualisation</w:t>
-              </w:r>
-              <w:proofErr w:type="spellEnd"/>
-              <w:r>
-                <w:t xml:space="preserve"> Application</w:t>
+            <w:ins w:id="9" w:author="DARREN CHUA DONG SHENG" w:date="2023-09-17T02:17:00Z">
+              <w:r>
+                <w:t>Data Visualisation Application</w:t>
               </w:r>
             </w:ins>
           </w:p>
@@ -152,6 +207,12 @@
           <w:p>
             <w:pPr>
               <w:pStyle w:val="TableStyle2"/>
+              <w:rPr>
+                <w:lang w:val="en-SG"/>
+                <w:rPrChange w:id="10" w:author="DARREN CHUA DONG SHENG" w:date="2023-09-17T21:15:00Z">
+                  <w:rPr/>
+                </w:rPrChange>
+              </w:rPr>
             </w:pPr>
             <w:r>
               <w:rPr>
@@ -159,6 +220,15 @@
                 <w:bCs/>
                 <w:sz w:val="28"/>
                 <w:szCs w:val="28"/>
+                <w:lang w:val="en-SG"/>
+                <w:rPrChange w:id="11" w:author="DARREN CHUA DONG SHENG" w:date="2023-09-17T21:15:00Z">
+                  <w:rPr>
+                    <w:b/>
+                    <w:bCs/>
+                    <w:sz w:val="28"/>
+                    <w:szCs w:val="28"/>
+                  </w:rPr>
+                </w:rPrChange>
               </w:rPr>
               <w:t>Topic:</w:t>
             </w:r>
@@ -182,7 +252,7 @@
             </w:tcMar>
           </w:tcPr>
           <w:p>
-            <w:ins w:id="1" w:author="DARREN CHUA DONG SHENG" w:date="2023-09-17T02:18:00Z">
+            <w:ins w:id="12" w:author="DARREN CHUA DONG SHENG" w:date="2023-09-17T02:18:00Z">
               <w:r>
                 <w:t>Topic 8</w:t>
               </w:r>
@@ -215,6 +285,12 @@
           <w:p>
             <w:pPr>
               <w:pStyle w:val="Body"/>
+              <w:rPr>
+                <w:lang w:val="en-SG"/>
+                <w:rPrChange w:id="13" w:author="DARREN CHUA DONG SHENG" w:date="2023-09-17T21:15:00Z">
+                  <w:rPr/>
+                </w:rPrChange>
+              </w:rPr>
             </w:pPr>
             <w:r>
               <w:rPr>
@@ -222,6 +298,15 @@
                 <w:bCs/>
                 <w:sz w:val="28"/>
                 <w:szCs w:val="28"/>
+                <w:lang w:val="en-SG"/>
+                <w:rPrChange w:id="14" w:author="DARREN CHUA DONG SHENG" w:date="2023-09-17T21:15:00Z">
+                  <w:rPr>
+                    <w:b/>
+                    <w:bCs/>
+                    <w:sz w:val="28"/>
+                    <w:szCs w:val="28"/>
+                  </w:rPr>
+                </w:rPrChange>
               </w:rPr>
               <w:t xml:space="preserve">What progress have you made this topic? </w:t>
             </w:r>
@@ -250,7 +335,102 @@
               <w:right w:w="80" w:type="dxa"/>
             </w:tcMar>
           </w:tcPr>
-          <w:p/>
+          <w:p>
+            <w:ins w:id="15" w:author="DARREN CHUA DONG SHENG" w:date="2023-09-17T21:26:00Z">
+              <w:r>
+                <w:t xml:space="preserve">My progress has been substantial, </w:t>
+              </w:r>
+            </w:ins>
+            <w:ins w:id="16" w:author="DARREN CHUA DONG SHENG" w:date="2023-09-17T21:27:00Z">
+              <w:r>
+                <w:t>and</w:t>
+              </w:r>
+            </w:ins>
+            <w:ins w:id="17" w:author="DARREN CHUA DONG SHENG" w:date="2023-09-17T21:26:00Z">
+              <w:r>
+                <w:t xml:space="preserve"> I managed to develop my independent extension which features a stacked area chart. I</w:t>
+              </w:r>
+            </w:ins>
+            <w:ins w:id="18" w:author="DARREN CHUA DONG SHENG" w:date="2023-09-17T21:27:00Z">
+              <w:r>
+                <w:t xml:space="preserve"> initially chose a dataset “</w:t>
+              </w:r>
+              <w:r>
+                <w:t>Singapore External Debt Statistics</w:t>
+              </w:r>
+              <w:r>
+                <w:t>” where I proceeded to clean it for easier data manipulation. I adapted the “this</w:t>
+              </w:r>
+            </w:ins>
+            <w:ins w:id="19" w:author="DARREN CHUA DONG SHENG" w:date="2023-09-17T21:30:00Z">
+              <w:r>
+                <w:t>.</w:t>
+              </w:r>
+            </w:ins>
+            <w:ins w:id="20" w:author="DARREN CHUA DONG SHENG" w:date="2023-09-17T21:28:00Z">
+              <w:r>
+                <w:t xml:space="preserve">layout” object from the climate change visualisation. I then calculated the maximum value for the y-axis to ensure proper scaling. With </w:t>
+              </w:r>
+            </w:ins>
+            <w:ins w:id="21" w:author="DARREN CHUA DONG SHENG" w:date="2023-09-17T21:30:00Z">
+              <w:r>
+                <w:t xml:space="preserve">an </w:t>
+              </w:r>
+            </w:ins>
+            <w:ins w:id="22" w:author="DARREN CHUA DONG SHENG" w:date="2023-09-17T21:28:00Z">
+              <w:r>
+                <w:t xml:space="preserve">emphasis on </w:t>
+              </w:r>
+            </w:ins>
+            <w:ins w:id="23" w:author="DARREN CHUA DONG SHENG" w:date="2023-09-17T21:30:00Z">
+              <w:r>
+                <w:t>object-orientated</w:t>
+              </w:r>
+            </w:ins>
+            <w:ins w:id="24" w:author="DARREN CHUA DONG SHENG" w:date="2023-09-17T21:29:00Z">
+              <w:r>
+                <w:t xml:space="preserve"> programming, I modularised the visualisation drawing process into three separate functions</w:t>
+              </w:r>
+            </w:ins>
+            <w:ins w:id="25" w:author="DARREN CHUA DONG SHENG" w:date="2023-09-17T21:30:00Z">
+              <w:r>
+                <w:t>: “</w:t>
+              </w:r>
+            </w:ins>
+            <w:ins w:id="26" w:author="DARREN CHUA DONG SHENG" w:date="2023-09-17T21:29:00Z">
+              <w:r>
+                <w:t>drawLabels”, “drawData” and “drawLegend”</w:t>
+              </w:r>
+              <w:r>
+                <w:t xml:space="preserve">. These functions </w:t>
+              </w:r>
+            </w:ins>
+            <w:ins w:id="27" w:author="DARREN CHUA DONG SHENG" w:date="2023-09-17T21:39:00Z">
+              <w:r>
+                <w:t>are rendered</w:t>
+              </w:r>
+            </w:ins>
+            <w:ins w:id="28" w:author="DARREN CHUA DONG SHENG" w:date="2023-09-17T21:29:00Z">
+              <w:r>
+                <w:t xml:space="preserve"> in each in</w:t>
+              </w:r>
+            </w:ins>
+            <w:ins w:id="29" w:author="DARREN CHUA DONG SHENG" w:date="2023-09-17T21:30:00Z">
+              <w:r>
+                <w:t>dividual component of the code</w:t>
+              </w:r>
+            </w:ins>
+            <w:ins w:id="30" w:author="DARREN CHUA DONG SHENG" w:date="2023-09-17T21:38:00Z">
+              <w:r>
+                <w:t>. I also added a mousePressed functionality, where upon clicking each individual colour on the legend, it o</w:t>
+              </w:r>
+            </w:ins>
+            <w:ins w:id="31" w:author="DARREN CHUA DONG SHENG" w:date="2023-09-17T21:39:00Z">
+              <w:r>
+                <w:t>nly shows the selected categories’ data.</w:t>
+              </w:r>
+            </w:ins>
+          </w:p>
         </w:tc>
       </w:tr>
       <w:tr>
@@ -278,6 +458,12 @@
           <w:p>
             <w:pPr>
               <w:pStyle w:val="Body"/>
+              <w:rPr>
+                <w:lang w:val="en-SG"/>
+                <w:rPrChange w:id="32" w:author="DARREN CHUA DONG SHENG" w:date="2023-09-17T21:15:00Z">
+                  <w:rPr/>
+                </w:rPrChange>
+              </w:rPr>
             </w:pPr>
             <w:r>
               <w:rPr>
@@ -285,6 +471,15 @@
                 <w:bCs/>
                 <w:sz w:val="28"/>
                 <w:szCs w:val="28"/>
+                <w:lang w:val="en-SG"/>
+                <w:rPrChange w:id="33" w:author="DARREN CHUA DONG SHENG" w:date="2023-09-17T21:15:00Z">
+                  <w:rPr>
+                    <w:b/>
+                    <w:bCs/>
+                    <w:sz w:val="28"/>
+                    <w:szCs w:val="28"/>
+                  </w:rPr>
+                </w:rPrChange>
               </w:rPr>
               <w:t>What problems have you faced and were you able to solve them?</w:t>
             </w:r>
@@ -313,7 +508,102 @@
               <w:right w:w="80" w:type="dxa"/>
             </w:tcMar>
           </w:tcPr>
-          <w:p/>
+          <w:p>
+            <w:ins w:id="34" w:author="DARREN CHUA DONG SHENG" w:date="2023-09-17T22:34:00Z">
+              <w:r>
+                <w:t xml:space="preserve">The primary </w:t>
+              </w:r>
+            </w:ins>
+            <w:ins w:id="35" w:author="DARREN CHUA DONG SHENG" w:date="2023-09-17T22:35:00Z">
+              <w:r>
+                <w:t xml:space="preserve">problems I faced </w:t>
+              </w:r>
+            </w:ins>
+            <w:ins w:id="36" w:author="DARREN CHUA DONG SHENG" w:date="2023-09-17T22:44:00Z">
+              <w:r>
+                <w:t>were</w:t>
+              </w:r>
+            </w:ins>
+            <w:ins w:id="37" w:author="DARREN CHUA DONG SHENG" w:date="2023-09-17T22:35:00Z">
+              <w:r>
+                <w:t xml:space="preserve"> planning the rendering of individual areas in the stacked area chart, manipulating data to pop</w:t>
+              </w:r>
+            </w:ins>
+            <w:ins w:id="38" w:author="DARREN CHUA DONG SHENG" w:date="2023-09-17T22:36:00Z">
+              <w:r>
+                <w:t xml:space="preserve">ulate arrays and </w:t>
+              </w:r>
+            </w:ins>
+            <w:ins w:id="39" w:author="DARREN CHUA DONG SHENG" w:date="2023-09-17T22:45:00Z">
+              <w:r>
+                <w:t>implementing</w:t>
+              </w:r>
+            </w:ins>
+            <w:ins w:id="40" w:author="DARREN CHUA DONG SHENG" w:date="2023-09-17T22:36:00Z">
+              <w:r>
+                <w:t xml:space="preserve"> of the “mousePressed” functionality.</w:t>
+              </w:r>
+            </w:ins>
+            <w:ins w:id="41" w:author="DARREN CHUA DONG SHENG" w:date="2023-09-17T22:40:00Z">
+              <w:r>
+                <w:t xml:space="preserve"> </w:t>
+              </w:r>
+            </w:ins>
+            <w:ins w:id="42" w:author="DARREN CHUA DONG SHENG" w:date="2023-09-17T22:41:00Z">
+              <w:r>
+                <w:t>During the planning phase, I initially visualised a general structure for the drawing code, however</w:t>
+              </w:r>
+            </w:ins>
+            <w:ins w:id="43" w:author="DARREN CHUA DONG SHENG" w:date="2023-09-17T22:45:00Z">
+              <w:r>
+                <w:t>,</w:t>
+              </w:r>
+            </w:ins>
+            <w:ins w:id="44" w:author="DARREN CHUA DONG SHENG" w:date="2023-09-17T22:41:00Z">
+              <w:r>
+                <w:t xml:space="preserve"> there were many issues that I had to figure out during the actual coding. Utilising “console.log” to debug was </w:t>
+              </w:r>
+            </w:ins>
+            <w:ins w:id="45" w:author="DARREN CHUA DONG SHENG" w:date="2023-09-17T22:42:00Z">
+              <w:r>
+                <w:t xml:space="preserve">instrumental </w:t>
+              </w:r>
+              <w:r>
+                <w:t>in identifying</w:t>
+              </w:r>
+              <w:r>
+                <w:t xml:space="preserve"> the many instances where for-loops exceeded table data.</w:t>
+              </w:r>
+              <w:r>
+                <w:t xml:space="preserve"> I also manually</w:t>
+              </w:r>
+            </w:ins>
+            <w:ins w:id="46" w:author="DARREN CHUA DONG SHENG" w:date="2023-09-17T22:43:00Z">
+              <w:r>
+                <w:t xml:space="preserve"> sketched a simplified representation of the data table to enhance my own understanding. Implementing the “mousePressed” feature required </w:t>
+              </w:r>
+            </w:ins>
+            <w:ins w:id="47" w:author="DARREN CHUA DONG SHENG" w:date="2023-09-17T22:44:00Z">
+              <w:r>
+                <w:t xml:space="preserve">extensive experimentation of different methodologies </w:t>
+              </w:r>
+            </w:ins>
+            <w:ins w:id="48" w:author="DARREN CHUA DONG SHENG" w:date="2023-09-17T22:45:00Z">
+              <w:r>
+                <w:t xml:space="preserve">before I finalised my current implementation. </w:t>
+              </w:r>
+            </w:ins>
+            <w:ins w:id="49" w:author="DARREN CHUA DONG SHENG" w:date="2023-09-17T22:46:00Z">
+              <w:r>
+                <w:t>All</w:t>
+              </w:r>
+            </w:ins>
+            <w:ins w:id="50" w:author="DARREN CHUA DONG SHENG" w:date="2023-09-17T22:45:00Z">
+              <w:r>
+                <w:t xml:space="preserve"> these problems were eventually overcome. </w:t>
+              </w:r>
+            </w:ins>
+          </w:p>
         </w:tc>
       </w:tr>
       <w:tr>
@@ -341,6 +631,12 @@
           <w:p>
             <w:pPr>
               <w:pStyle w:val="Body"/>
+              <w:rPr>
+                <w:lang w:val="en-SG"/>
+                <w:rPrChange w:id="51" w:author="DARREN CHUA DONG SHENG" w:date="2023-09-17T21:15:00Z">
+                  <w:rPr/>
+                </w:rPrChange>
+              </w:rPr>
             </w:pPr>
             <w:r>
               <w:rPr>
@@ -348,9 +644,30 @@
                 <w:bCs/>
                 <w:sz w:val="28"/>
                 <w:szCs w:val="28"/>
+                <w:lang w:val="en-SG"/>
+                <w:rPrChange w:id="52" w:author="DARREN CHUA DONG SHENG" w:date="2023-09-17T21:15:00Z">
+                  <w:rPr>
+                    <w:b/>
+                    <w:bCs/>
+                    <w:sz w:val="28"/>
+                    <w:szCs w:val="28"/>
+                  </w:rPr>
+                </w:rPrChange>
               </w:rPr>
               <w:t>What are you planning to do over the next few weeks?</w:t>
             </w:r>
+            <w:ins w:id="53" w:author="DARREN CHUA DONG SHENG" w:date="2023-09-17T21:39:00Z">
+              <w:r>
+                <w:rPr>
+                  <w:b/>
+                  <w:bCs/>
+                  <w:sz w:val="28"/>
+                  <w:szCs w:val="28"/>
+                  <w:lang w:val="en-SG"/>
+                </w:rPr>
+                <w:t xml:space="preserve"> </w:t>
+              </w:r>
+            </w:ins>
           </w:p>
         </w:tc>
       </w:tr>
@@ -376,7 +693,38 @@
               <w:right w:w="80" w:type="dxa"/>
             </w:tcMar>
           </w:tcPr>
-          <w:p/>
+          <w:p>
+            <w:ins w:id="54" w:author="DARREN CHUA DONG SHENG" w:date="2023-09-17T21:39:00Z">
+              <w:r>
+                <w:t xml:space="preserve"> </w:t>
+              </w:r>
+            </w:ins>
+            <w:ins w:id="55" w:author="DARREN CHUA DONG SHENG" w:date="2023-09-17T22:46:00Z">
+              <w:r>
+                <w:t>In the next few weeks, I plan to</w:t>
+              </w:r>
+            </w:ins>
+            <w:ins w:id="56" w:author="DARREN CHUA DONG SHENG" w:date="2023-09-17T22:47:00Z">
+              <w:r>
+                <w:t xml:space="preserve"> improve on</w:t>
+              </w:r>
+            </w:ins>
+            <w:ins w:id="57" w:author="DARREN CHUA DONG SHENG" w:date="2023-09-17T22:46:00Z">
+              <w:r>
+                <w:t xml:space="preserve"> the existing implementations of the pie chart </w:t>
+              </w:r>
+            </w:ins>
+            <w:ins w:id="58" w:author="DARREN CHUA DONG SHENG" w:date="2023-09-17T22:47:00Z">
+              <w:r>
+                <w:t>and the stacked bar chart. Adding a 3D popup functionality to the pie chart upo</w:t>
+              </w:r>
+            </w:ins>
+            <w:ins w:id="59" w:author="DARREN CHUA DONG SHENG" w:date="2023-09-17T22:48:00Z">
+              <w:r>
+                <w:t>n mouseover, as well as to display the % of the data upon mouseover to the stacked bar chart.</w:t>
+              </w:r>
+            </w:ins>
+          </w:p>
         </w:tc>
       </w:tr>
       <w:tr>
@@ -404,6 +752,12 @@
           <w:p>
             <w:pPr>
               <w:pStyle w:val="Body"/>
+              <w:rPr>
+                <w:lang w:val="en-SG"/>
+                <w:rPrChange w:id="60" w:author="DARREN CHUA DONG SHENG" w:date="2023-09-17T21:15:00Z">
+                  <w:rPr/>
+                </w:rPrChange>
+              </w:rPr>
             </w:pPr>
             <w:r>
               <w:rPr>
@@ -411,6 +765,15 @@
                 <w:bCs/>
                 <w:sz w:val="28"/>
                 <w:szCs w:val="28"/>
+                <w:lang w:val="en-SG"/>
+                <w:rPrChange w:id="61" w:author="DARREN CHUA DONG SHENG" w:date="2023-09-17T21:15:00Z">
+                  <w:rPr>
+                    <w:b/>
+                    <w:bCs/>
+                    <w:sz w:val="28"/>
+                    <w:szCs w:val="28"/>
+                  </w:rPr>
+                </w:rPrChange>
               </w:rPr>
               <w:t>Are you on target to successfully complete your project? If you aren’t on target</w:t>
             </w:r>
@@ -420,6 +783,15 @@
                 <w:bCs/>
                 <w:sz w:val="28"/>
                 <w:szCs w:val="28"/>
+                <w:lang w:val="en-SG"/>
+                <w:rPrChange w:id="62" w:author="DARREN CHUA DONG SHENG" w:date="2023-09-17T21:15:00Z">
+                  <w:rPr>
+                    <w:b/>
+                    <w:bCs/>
+                    <w:sz w:val="28"/>
+                    <w:szCs w:val="28"/>
+                  </w:rPr>
+                </w:rPrChange>
               </w:rPr>
               <w:t>,</w:t>
             </w:r>
@@ -429,6 +801,15 @@
                 <w:bCs/>
                 <w:sz w:val="28"/>
                 <w:szCs w:val="28"/>
+                <w:lang w:val="en-SG"/>
+                <w:rPrChange w:id="63" w:author="DARREN CHUA DONG SHENG" w:date="2023-09-17T21:15:00Z">
+                  <w:rPr>
+                    <w:b/>
+                    <w:bCs/>
+                    <w:sz w:val="28"/>
+                    <w:szCs w:val="28"/>
+                  </w:rPr>
+                </w:rPrChange>
               </w:rPr>
               <w:t xml:space="preserve"> how will you address the issue?</w:t>
             </w:r>
@@ -457,7 +838,17 @@
               <w:right w:w="80" w:type="dxa"/>
             </w:tcMar>
           </w:tcPr>
-          <w:p/>
+          <w:p>
+            <w:ins w:id="64" w:author="DARREN CHUA DONG SHENG" w:date="2023-09-17T22:48:00Z">
+              <w:r>
+                <w:lastRenderedPageBreak/>
+                <w:t>I am currently on target to complete the project</w:t>
+              </w:r>
+              <w:r>
+                <w:t>.</w:t>
+              </w:r>
+            </w:ins>
+          </w:p>
         </w:tc>
       </w:tr>
     </w:tbl>
@@ -941,7 +1332,7 @@
     <w:rPr>
       <w:sz w:val="24"/>
       <w:szCs w:val="24"/>
-      <w:lang w:val="en-US" w:eastAsia="en-US"/>
+      <w:lang w:val="en-SG" w:eastAsia="en-US"/>
     </w:rPr>
   </w:style>
   <w:style w:type="character" w:default="1" w:styleId="DefaultParagraphFont">

</xml_diff>